<commit_message>
Changes Master's to Master
</commit_message>
<xml_diff>
--- a/Manderson Resume.docx
+++ b/Manderson Resume.docx
@@ -128,6 +128,9 @@
       </w:r>
       <w:r>
         <w:t>Vim, IntelliJ, Eclipse, Android Studio, JIRA, Rally</w:t>
+      </w:r>
+      <w:r>
+        <w:t>, Excel</w:t>
       </w:r>
     </w:p>
     <w:p>
@@ -194,7 +197,12 @@
         <w:spacing w:after="0" w:line="240" w:lineRule="auto"/>
       </w:pPr>
       <w:r>
-        <w:t>Master’s in Business Administration</w:t>
+        <w:t>Master</w:t>
+      </w:r>
+      <w:bookmarkStart w:id="0" w:name="_GoBack"/>
+      <w:bookmarkEnd w:id="0"/>
+      <w:r>
+        <w:t xml:space="preserve"> in Business Administration</w:t>
       </w:r>
       <w:r>
         <w:t xml:space="preserve">, </w:t>
@@ -784,8 +792,6 @@
       <w:r>
         <w:t>Presidential Scholarship Recipient, Engineering Leadership Scholarship Recipient, Lions International Scholarship, Glory of Missouri Award, President’s List (4), Dean’s List (5)</w:t>
       </w:r>
-      <w:bookmarkStart w:id="0" w:name="_GoBack"/>
-      <w:bookmarkEnd w:id="0"/>
     </w:p>
     <w:sectPr>
       <w:type w:val="continuous"/>

</xml_diff>